<commit_message>
Modificacion al documento guia .docx
</commit_message>
<xml_diff>
--- a/JSON WEB TOKEN.docx
+++ b/JSON WEB TOKEN.docx
@@ -116,6 +116,9 @@
         </w:rPr>
       </w:pPr>
       <w:r>
+        <w:rPr>
+          <w:noProof/>
+        </w:rPr>
         <w:drawing>
           <wp:inline distT="0" distB="0" distL="0" distR="0" wp14:anchorId="2A4C5B47" wp14:editId="60FF616B">
             <wp:extent cx="5612130" cy="3054350"/>
@@ -155,6 +158,9 @@
     </w:p>
     <w:p>
       <w:r>
+        <w:rPr>
+          <w:noProof/>
+        </w:rPr>
         <w:lastRenderedPageBreak/>
         <w:drawing>
           <wp:inline distT="0" distB="0" distL="0" distR="0" wp14:anchorId="4AD309AB" wp14:editId="250686FB">
@@ -264,6 +270,9 @@
     </w:p>
     <w:p>
       <w:r>
+        <w:rPr>
+          <w:noProof/>
+        </w:rPr>
         <w:drawing>
           <wp:inline distT="0" distB="0" distL="0" distR="0" wp14:anchorId="06C00A4C" wp14:editId="1A93BDBC">
             <wp:extent cx="5612130" cy="3092450"/>
@@ -304,6 +313,9 @@
     <w:p/>
     <w:p>
       <w:r>
+        <w:rPr>
+          <w:noProof/>
+        </w:rPr>
         <w:lastRenderedPageBreak/>
         <w:drawing>
           <wp:inline distT="0" distB="0" distL="0" distR="0" wp14:anchorId="3D46B6EC" wp14:editId="4B921D68">
@@ -401,6 +413,9 @@
     </w:p>
     <w:p>
       <w:r>
+        <w:rPr>
+          <w:noProof/>
+        </w:rPr>
         <w:drawing>
           <wp:inline distT="0" distB="0" distL="0" distR="0" wp14:anchorId="4D1D445B" wp14:editId="7BEBCA00">
             <wp:extent cx="5099150" cy="2700160"/>
@@ -1447,6 +1462,9 @@
         <w:pStyle w:val="Prrafodelista"/>
       </w:pPr>
       <w:r>
+        <w:rPr>
+          <w:noProof/>
+        </w:rPr>
         <w:drawing>
           <wp:inline distT="0" distB="0" distL="0" distR="0" wp14:anchorId="0310CD58" wp14:editId="0977902F">
             <wp:extent cx="4465320" cy="2012374"/>
@@ -1741,6 +1759,7 @@
           <w:color w:val="000000"/>
           <w:sz w:val="19"/>
           <w:szCs w:val="19"/>
+          <w:highlight w:val="yellow"/>
         </w:rPr>
       </w:pPr>
       <w:proofErr w:type="gramStart"/>
@@ -1750,6 +1769,7 @@
           <w:color w:val="000000"/>
           <w:sz w:val="19"/>
           <w:szCs w:val="19"/>
+          <w:highlight w:val="yellow"/>
         </w:rPr>
         <w:t>builder.Services.AddAuthentication</w:t>
       </w:r>
@@ -1760,6 +1780,7 @@
           <w:color w:val="000000"/>
           <w:sz w:val="19"/>
           <w:szCs w:val="19"/>
+          <w:highlight w:val="yellow"/>
         </w:rPr>
         <w:t xml:space="preserve">(JwtBearerDefaults.AuthenticationScheme).AddJwtBearer(options =&gt; </w:t>
       </w:r>
@@ -1776,14 +1797,16 @@
           <w:color w:val="000000"/>
           <w:sz w:val="19"/>
           <w:szCs w:val="19"/>
-        </w:rPr>
-      </w:pPr>
-      <w:r>
-        <w:rPr>
-          <w:rFonts w:ascii="Cascadia Mono" w:hAnsi="Cascadia Mono" w:cs="Cascadia Mono"/>
-          <w:color w:val="000000"/>
-          <w:sz w:val="19"/>
-          <w:szCs w:val="19"/>
+          <w:highlight w:val="yellow"/>
+        </w:rPr>
+      </w:pPr>
+      <w:r>
+        <w:rPr>
+          <w:rFonts w:ascii="Cascadia Mono" w:hAnsi="Cascadia Mono" w:cs="Cascadia Mono"/>
+          <w:color w:val="000000"/>
+          <w:sz w:val="19"/>
+          <w:szCs w:val="19"/>
+          <w:highlight w:val="yellow"/>
         </w:rPr>
         <w:t>{</w:t>
       </w:r>
@@ -1800,14 +1823,16 @@
           <w:color w:val="000000"/>
           <w:sz w:val="19"/>
           <w:szCs w:val="19"/>
-        </w:rPr>
-      </w:pPr>
-      <w:r>
-        <w:rPr>
-          <w:rFonts w:ascii="Cascadia Mono" w:hAnsi="Cascadia Mono" w:cs="Cascadia Mono"/>
-          <w:color w:val="000000"/>
-          <w:sz w:val="19"/>
-          <w:szCs w:val="19"/>
+          <w:highlight w:val="yellow"/>
+        </w:rPr>
+      </w:pPr>
+      <w:r>
+        <w:rPr>
+          <w:rFonts w:ascii="Cascadia Mono" w:hAnsi="Cascadia Mono" w:cs="Cascadia Mono"/>
+          <w:color w:val="000000"/>
+          <w:sz w:val="19"/>
+          <w:szCs w:val="19"/>
+          <w:highlight w:val="yellow"/>
         </w:rPr>
         <w:t xml:space="preserve">    </w:t>
       </w:r>
@@ -1819,6 +1844,7 @@
           <w:color w:val="000000"/>
           <w:sz w:val="19"/>
           <w:szCs w:val="19"/>
+          <w:highlight w:val="yellow"/>
         </w:rPr>
         <w:t>options.RequireHttpsMetadata</w:t>
       </w:r>
@@ -1830,6 +1856,7 @@
           <w:color w:val="000000"/>
           <w:sz w:val="19"/>
           <w:szCs w:val="19"/>
+          <w:highlight w:val="yellow"/>
         </w:rPr>
         <w:t xml:space="preserve"> = </w:t>
       </w:r>
@@ -1839,6 +1866,7 @@
           <w:color w:val="0000FF"/>
           <w:sz w:val="19"/>
           <w:szCs w:val="19"/>
+          <w:highlight w:val="yellow"/>
         </w:rPr>
         <w:t>false</w:t>
       </w:r>
@@ -1848,6 +1876,7 @@
           <w:color w:val="000000"/>
           <w:sz w:val="19"/>
           <w:szCs w:val="19"/>
+          <w:highlight w:val="yellow"/>
         </w:rPr>
         <w:t>;</w:t>
       </w:r>
@@ -1864,14 +1893,16 @@
           <w:color w:val="000000"/>
           <w:sz w:val="19"/>
           <w:szCs w:val="19"/>
-        </w:rPr>
-      </w:pPr>
-      <w:r>
-        <w:rPr>
-          <w:rFonts w:ascii="Cascadia Mono" w:hAnsi="Cascadia Mono" w:cs="Cascadia Mono"/>
-          <w:color w:val="000000"/>
-          <w:sz w:val="19"/>
-          <w:szCs w:val="19"/>
+          <w:highlight w:val="yellow"/>
+        </w:rPr>
+      </w:pPr>
+      <w:r>
+        <w:rPr>
+          <w:rFonts w:ascii="Cascadia Mono" w:hAnsi="Cascadia Mono" w:cs="Cascadia Mono"/>
+          <w:color w:val="000000"/>
+          <w:sz w:val="19"/>
+          <w:szCs w:val="19"/>
+          <w:highlight w:val="yellow"/>
         </w:rPr>
         <w:t xml:space="preserve">    </w:t>
       </w:r>
@@ -1883,6 +1914,7 @@
           <w:color w:val="000000"/>
           <w:sz w:val="19"/>
           <w:szCs w:val="19"/>
+          <w:highlight w:val="yellow"/>
         </w:rPr>
         <w:t>options.SaveToken</w:t>
       </w:r>
@@ -1894,6 +1926,7 @@
           <w:color w:val="000000"/>
           <w:sz w:val="19"/>
           <w:szCs w:val="19"/>
+          <w:highlight w:val="yellow"/>
         </w:rPr>
         <w:t xml:space="preserve"> = </w:t>
       </w:r>
@@ -1903,6 +1936,7 @@
           <w:color w:val="0000FF"/>
           <w:sz w:val="19"/>
           <w:szCs w:val="19"/>
+          <w:highlight w:val="yellow"/>
         </w:rPr>
         <w:t>true</w:t>
       </w:r>
@@ -1912,6 +1946,7 @@
           <w:color w:val="000000"/>
           <w:sz w:val="19"/>
           <w:szCs w:val="19"/>
+          <w:highlight w:val="yellow"/>
         </w:rPr>
         <w:t>;</w:t>
       </w:r>
@@ -1928,14 +1963,16 @@
           <w:color w:val="000000"/>
           <w:sz w:val="19"/>
           <w:szCs w:val="19"/>
-        </w:rPr>
-      </w:pPr>
-      <w:r>
-        <w:rPr>
-          <w:rFonts w:ascii="Cascadia Mono" w:hAnsi="Cascadia Mono" w:cs="Cascadia Mono"/>
-          <w:color w:val="000000"/>
-          <w:sz w:val="19"/>
-          <w:szCs w:val="19"/>
+          <w:highlight w:val="yellow"/>
+        </w:rPr>
+      </w:pPr>
+      <w:r>
+        <w:rPr>
+          <w:rFonts w:ascii="Cascadia Mono" w:hAnsi="Cascadia Mono" w:cs="Cascadia Mono"/>
+          <w:color w:val="000000"/>
+          <w:sz w:val="19"/>
+          <w:szCs w:val="19"/>
+          <w:highlight w:val="yellow"/>
         </w:rPr>
         <w:t xml:space="preserve">    </w:t>
       </w:r>
@@ -1947,6 +1984,7 @@
           <w:color w:val="000000"/>
           <w:sz w:val="19"/>
           <w:szCs w:val="19"/>
+          <w:highlight w:val="yellow"/>
         </w:rPr>
         <w:t>options.TokenValidationParameters</w:t>
       </w:r>
@@ -1958,6 +1996,7 @@
           <w:color w:val="000000"/>
           <w:sz w:val="19"/>
           <w:szCs w:val="19"/>
+          <w:highlight w:val="yellow"/>
         </w:rPr>
         <w:t xml:space="preserve"> = </w:t>
       </w:r>
@@ -1967,6 +2006,7 @@
           <w:color w:val="0000FF"/>
           <w:sz w:val="19"/>
           <w:szCs w:val="19"/>
+          <w:highlight w:val="yellow"/>
         </w:rPr>
         <w:t>new</w:t>
       </w:r>
@@ -1976,6 +2016,7 @@
           <w:color w:val="000000"/>
           <w:sz w:val="19"/>
           <w:szCs w:val="19"/>
+          <w:highlight w:val="yellow"/>
         </w:rPr>
         <w:t xml:space="preserve"> </w:t>
       </w:r>
@@ -1986,6 +2027,7 @@
           <w:color w:val="000000"/>
           <w:sz w:val="19"/>
           <w:szCs w:val="19"/>
+          <w:highlight w:val="yellow"/>
         </w:rPr>
         <w:t>TokenValidationParameters</w:t>
       </w:r>
@@ -1996,6 +2038,7 @@
           <w:color w:val="000000"/>
           <w:sz w:val="19"/>
           <w:szCs w:val="19"/>
+          <w:highlight w:val="yellow"/>
         </w:rPr>
         <w:t>()</w:t>
       </w:r>
@@ -2012,14 +2055,16 @@
           <w:color w:val="000000"/>
           <w:sz w:val="19"/>
           <w:szCs w:val="19"/>
-        </w:rPr>
-      </w:pPr>
-      <w:r>
-        <w:rPr>
-          <w:rFonts w:ascii="Cascadia Mono" w:hAnsi="Cascadia Mono" w:cs="Cascadia Mono"/>
-          <w:color w:val="000000"/>
-          <w:sz w:val="19"/>
-          <w:szCs w:val="19"/>
+          <w:highlight w:val="yellow"/>
+        </w:rPr>
+      </w:pPr>
+      <w:r>
+        <w:rPr>
+          <w:rFonts w:ascii="Cascadia Mono" w:hAnsi="Cascadia Mono" w:cs="Cascadia Mono"/>
+          <w:color w:val="000000"/>
+          <w:sz w:val="19"/>
+          <w:szCs w:val="19"/>
+          <w:highlight w:val="yellow"/>
         </w:rPr>
         <w:t xml:space="preserve">    {</w:t>
       </w:r>
@@ -2036,14 +2081,16 @@
           <w:color w:val="000000"/>
           <w:sz w:val="19"/>
           <w:szCs w:val="19"/>
-        </w:rPr>
-      </w:pPr>
-      <w:r>
-        <w:rPr>
-          <w:rFonts w:ascii="Cascadia Mono" w:hAnsi="Cascadia Mono" w:cs="Cascadia Mono"/>
-          <w:color w:val="000000"/>
-          <w:sz w:val="19"/>
-          <w:szCs w:val="19"/>
+          <w:highlight w:val="yellow"/>
+        </w:rPr>
+      </w:pPr>
+      <w:r>
+        <w:rPr>
+          <w:rFonts w:ascii="Cascadia Mono" w:hAnsi="Cascadia Mono" w:cs="Cascadia Mono"/>
+          <w:color w:val="000000"/>
+          <w:sz w:val="19"/>
+          <w:szCs w:val="19"/>
+          <w:highlight w:val="yellow"/>
         </w:rPr>
         <w:t xml:space="preserve">        </w:t>
       </w:r>
@@ -2053,6 +2100,7 @@
           <w:color w:val="008000"/>
           <w:sz w:val="19"/>
           <w:szCs w:val="19"/>
+          <w:highlight w:val="yellow"/>
         </w:rPr>
         <w:t>//TODO: Valida el '</w:t>
       </w:r>
@@ -2063,6 +2111,7 @@
           <w:color w:val="008000"/>
           <w:sz w:val="19"/>
           <w:szCs w:val="19"/>
+          <w:highlight w:val="yellow"/>
         </w:rPr>
         <w:t>Issuer</w:t>
       </w:r>
@@ -2073,6 +2122,7 @@
           <w:color w:val="008000"/>
           <w:sz w:val="19"/>
           <w:szCs w:val="19"/>
+          <w:highlight w:val="yellow"/>
         </w:rPr>
         <w:t>'. Lo que se creó en el archivo '</w:t>
       </w:r>
@@ -2084,6 +2134,7 @@
           <w:color w:val="008000"/>
           <w:sz w:val="19"/>
           <w:szCs w:val="19"/>
+          <w:highlight w:val="yellow"/>
         </w:rPr>
         <w:t>appsettings.json</w:t>
       </w:r>
@@ -2095,6 +2146,7 @@
           <w:color w:val="008000"/>
           <w:sz w:val="19"/>
           <w:szCs w:val="19"/>
+          <w:highlight w:val="yellow"/>
         </w:rPr>
         <w:t>'</w:t>
       </w:r>
@@ -2111,14 +2163,16 @@
           <w:color w:val="000000"/>
           <w:sz w:val="19"/>
           <w:szCs w:val="19"/>
-        </w:rPr>
-      </w:pPr>
-      <w:r>
-        <w:rPr>
-          <w:rFonts w:ascii="Cascadia Mono" w:hAnsi="Cascadia Mono" w:cs="Cascadia Mono"/>
-          <w:color w:val="000000"/>
-          <w:sz w:val="19"/>
-          <w:szCs w:val="19"/>
+          <w:highlight w:val="yellow"/>
+        </w:rPr>
+      </w:pPr>
+      <w:r>
+        <w:rPr>
+          <w:rFonts w:ascii="Cascadia Mono" w:hAnsi="Cascadia Mono" w:cs="Cascadia Mono"/>
+          <w:color w:val="000000"/>
+          <w:sz w:val="19"/>
+          <w:szCs w:val="19"/>
+          <w:highlight w:val="yellow"/>
         </w:rPr>
         <w:t xml:space="preserve">        </w:t>
       </w:r>
@@ -2129,6 +2183,7 @@
           <w:color w:val="000000"/>
           <w:sz w:val="19"/>
           <w:szCs w:val="19"/>
+          <w:highlight w:val="yellow"/>
         </w:rPr>
         <w:t>ValidateIssuer</w:t>
       </w:r>
@@ -2139,6 +2194,7 @@
           <w:color w:val="000000"/>
           <w:sz w:val="19"/>
           <w:szCs w:val="19"/>
+          <w:highlight w:val="yellow"/>
         </w:rPr>
         <w:t xml:space="preserve"> = </w:t>
       </w:r>
@@ -2148,6 +2204,7 @@
           <w:color w:val="0000FF"/>
           <w:sz w:val="19"/>
           <w:szCs w:val="19"/>
+          <w:highlight w:val="yellow"/>
         </w:rPr>
         <w:t>true</w:t>
       </w:r>
@@ -2157,6 +2214,7 @@
           <w:color w:val="000000"/>
           <w:sz w:val="19"/>
           <w:szCs w:val="19"/>
+          <w:highlight w:val="yellow"/>
         </w:rPr>
         <w:t>,</w:t>
       </w:r>
@@ -2173,14 +2231,16 @@
           <w:color w:val="000000"/>
           <w:sz w:val="19"/>
           <w:szCs w:val="19"/>
-        </w:rPr>
-      </w:pPr>
-      <w:r>
-        <w:rPr>
-          <w:rFonts w:ascii="Cascadia Mono" w:hAnsi="Cascadia Mono" w:cs="Cascadia Mono"/>
-          <w:color w:val="000000"/>
-          <w:sz w:val="19"/>
-          <w:szCs w:val="19"/>
+          <w:highlight w:val="yellow"/>
+        </w:rPr>
+      </w:pPr>
+      <w:r>
+        <w:rPr>
+          <w:rFonts w:ascii="Cascadia Mono" w:hAnsi="Cascadia Mono" w:cs="Cascadia Mono"/>
+          <w:color w:val="000000"/>
+          <w:sz w:val="19"/>
+          <w:szCs w:val="19"/>
+          <w:highlight w:val="yellow"/>
         </w:rPr>
         <w:t xml:space="preserve">        </w:t>
       </w:r>
@@ -2190,6 +2250,7 @@
           <w:color w:val="008000"/>
           <w:sz w:val="19"/>
           <w:szCs w:val="19"/>
+          <w:highlight w:val="yellow"/>
         </w:rPr>
         <w:t>//TODO: Valida el '</w:t>
       </w:r>
@@ -2200,6 +2261,7 @@
           <w:color w:val="008000"/>
           <w:sz w:val="19"/>
           <w:szCs w:val="19"/>
+          <w:highlight w:val="yellow"/>
         </w:rPr>
         <w:t>Audience</w:t>
       </w:r>
@@ -2210,6 +2272,7 @@
           <w:color w:val="008000"/>
           <w:sz w:val="19"/>
           <w:szCs w:val="19"/>
+          <w:highlight w:val="yellow"/>
         </w:rPr>
         <w:t>'. Lo que se creó en el archivo '</w:t>
       </w:r>
@@ -2221,6 +2284,7 @@
           <w:color w:val="008000"/>
           <w:sz w:val="19"/>
           <w:szCs w:val="19"/>
+          <w:highlight w:val="yellow"/>
         </w:rPr>
         <w:t>appsettings.json</w:t>
       </w:r>
@@ -2232,6 +2296,7 @@
           <w:color w:val="008000"/>
           <w:sz w:val="19"/>
           <w:szCs w:val="19"/>
+          <w:highlight w:val="yellow"/>
         </w:rPr>
         <w:t>'</w:t>
       </w:r>
@@ -2248,14 +2313,16 @@
           <w:color w:val="000000"/>
           <w:sz w:val="19"/>
           <w:szCs w:val="19"/>
-        </w:rPr>
-      </w:pPr>
-      <w:r>
-        <w:rPr>
-          <w:rFonts w:ascii="Cascadia Mono" w:hAnsi="Cascadia Mono" w:cs="Cascadia Mono"/>
-          <w:color w:val="000000"/>
-          <w:sz w:val="19"/>
-          <w:szCs w:val="19"/>
+          <w:highlight w:val="yellow"/>
+        </w:rPr>
+      </w:pPr>
+      <w:r>
+        <w:rPr>
+          <w:rFonts w:ascii="Cascadia Mono" w:hAnsi="Cascadia Mono" w:cs="Cascadia Mono"/>
+          <w:color w:val="000000"/>
+          <w:sz w:val="19"/>
+          <w:szCs w:val="19"/>
+          <w:highlight w:val="yellow"/>
         </w:rPr>
         <w:t xml:space="preserve">        </w:t>
       </w:r>
@@ -2266,6 +2333,7 @@
           <w:color w:val="000000"/>
           <w:sz w:val="19"/>
           <w:szCs w:val="19"/>
+          <w:highlight w:val="yellow"/>
         </w:rPr>
         <w:t>ValidateAudience</w:t>
       </w:r>
@@ -2276,6 +2344,7 @@
           <w:color w:val="000000"/>
           <w:sz w:val="19"/>
           <w:szCs w:val="19"/>
+          <w:highlight w:val="yellow"/>
         </w:rPr>
         <w:t xml:space="preserve"> = </w:t>
       </w:r>
@@ -2285,6 +2354,7 @@
           <w:color w:val="0000FF"/>
           <w:sz w:val="19"/>
           <w:szCs w:val="19"/>
+          <w:highlight w:val="yellow"/>
         </w:rPr>
         <w:t>true</w:t>
       </w:r>
@@ -2294,6 +2364,7 @@
           <w:color w:val="000000"/>
           <w:sz w:val="19"/>
           <w:szCs w:val="19"/>
+          <w:highlight w:val="yellow"/>
         </w:rPr>
         <w:t>,</w:t>
       </w:r>
@@ -2310,14 +2381,16 @@
           <w:color w:val="000000"/>
           <w:sz w:val="19"/>
           <w:szCs w:val="19"/>
-        </w:rPr>
-      </w:pPr>
-      <w:r>
-        <w:rPr>
-          <w:rFonts w:ascii="Cascadia Mono" w:hAnsi="Cascadia Mono" w:cs="Cascadia Mono"/>
-          <w:color w:val="000000"/>
-          <w:sz w:val="19"/>
-          <w:szCs w:val="19"/>
+          <w:highlight w:val="yellow"/>
+        </w:rPr>
+      </w:pPr>
+      <w:r>
+        <w:rPr>
+          <w:rFonts w:ascii="Cascadia Mono" w:hAnsi="Cascadia Mono" w:cs="Cascadia Mono"/>
+          <w:color w:val="000000"/>
+          <w:sz w:val="19"/>
+          <w:szCs w:val="19"/>
+          <w:highlight w:val="yellow"/>
         </w:rPr>
         <w:t xml:space="preserve">        </w:t>
       </w:r>
@@ -2327,6 +2400,7 @@
           <w:color w:val="008000"/>
           <w:sz w:val="19"/>
           <w:szCs w:val="19"/>
+          <w:highlight w:val="yellow"/>
         </w:rPr>
         <w:t>//TODO: Valida si el token expiró</w:t>
       </w:r>
@@ -2343,14 +2417,16 @@
           <w:color w:val="000000"/>
           <w:sz w:val="19"/>
           <w:szCs w:val="19"/>
-        </w:rPr>
-      </w:pPr>
-      <w:r>
-        <w:rPr>
-          <w:rFonts w:ascii="Cascadia Mono" w:hAnsi="Cascadia Mono" w:cs="Cascadia Mono"/>
-          <w:color w:val="000000"/>
-          <w:sz w:val="19"/>
-          <w:szCs w:val="19"/>
+          <w:highlight w:val="yellow"/>
+        </w:rPr>
+      </w:pPr>
+      <w:r>
+        <w:rPr>
+          <w:rFonts w:ascii="Cascadia Mono" w:hAnsi="Cascadia Mono" w:cs="Cascadia Mono"/>
+          <w:color w:val="000000"/>
+          <w:sz w:val="19"/>
+          <w:szCs w:val="19"/>
+          <w:highlight w:val="yellow"/>
         </w:rPr>
         <w:t xml:space="preserve">        </w:t>
       </w:r>
@@ -2361,6 +2437,7 @@
           <w:color w:val="000000"/>
           <w:sz w:val="19"/>
           <w:szCs w:val="19"/>
+          <w:highlight w:val="yellow"/>
         </w:rPr>
         <w:t>ValidateLifetime</w:t>
       </w:r>
@@ -2371,6 +2448,7 @@
           <w:color w:val="000000"/>
           <w:sz w:val="19"/>
           <w:szCs w:val="19"/>
+          <w:highlight w:val="yellow"/>
         </w:rPr>
         <w:t xml:space="preserve"> = </w:t>
       </w:r>
@@ -2380,6 +2458,7 @@
           <w:color w:val="0000FF"/>
           <w:sz w:val="19"/>
           <w:szCs w:val="19"/>
+          <w:highlight w:val="yellow"/>
         </w:rPr>
         <w:t>true</w:t>
       </w:r>
@@ -2389,6 +2468,7 @@
           <w:color w:val="000000"/>
           <w:sz w:val="19"/>
           <w:szCs w:val="19"/>
+          <w:highlight w:val="yellow"/>
         </w:rPr>
         <w:t>,</w:t>
       </w:r>
@@ -2405,14 +2485,16 @@
           <w:color w:val="000000"/>
           <w:sz w:val="19"/>
           <w:szCs w:val="19"/>
-        </w:rPr>
-      </w:pPr>
-      <w:r>
-        <w:rPr>
-          <w:rFonts w:ascii="Cascadia Mono" w:hAnsi="Cascadia Mono" w:cs="Cascadia Mono"/>
-          <w:color w:val="000000"/>
-          <w:sz w:val="19"/>
-          <w:szCs w:val="19"/>
+          <w:highlight w:val="yellow"/>
+        </w:rPr>
+      </w:pPr>
+      <w:r>
+        <w:rPr>
+          <w:rFonts w:ascii="Cascadia Mono" w:hAnsi="Cascadia Mono" w:cs="Cascadia Mono"/>
+          <w:color w:val="000000"/>
+          <w:sz w:val="19"/>
+          <w:szCs w:val="19"/>
+          <w:highlight w:val="yellow"/>
         </w:rPr>
         <w:t xml:space="preserve">        </w:t>
       </w:r>
@@ -2422,6 +2504,7 @@
           <w:color w:val="008000"/>
           <w:sz w:val="19"/>
           <w:szCs w:val="19"/>
+          <w:highlight w:val="yellow"/>
         </w:rPr>
         <w:t>//TODO: Valida la clave</w:t>
       </w:r>
@@ -2438,14 +2521,16 @@
           <w:color w:val="000000"/>
           <w:sz w:val="19"/>
           <w:szCs w:val="19"/>
-        </w:rPr>
-      </w:pPr>
-      <w:r>
-        <w:rPr>
-          <w:rFonts w:ascii="Cascadia Mono" w:hAnsi="Cascadia Mono" w:cs="Cascadia Mono"/>
-          <w:color w:val="000000"/>
-          <w:sz w:val="19"/>
-          <w:szCs w:val="19"/>
+          <w:highlight w:val="yellow"/>
+        </w:rPr>
+      </w:pPr>
+      <w:r>
+        <w:rPr>
+          <w:rFonts w:ascii="Cascadia Mono" w:hAnsi="Cascadia Mono" w:cs="Cascadia Mono"/>
+          <w:color w:val="000000"/>
+          <w:sz w:val="19"/>
+          <w:szCs w:val="19"/>
+          <w:highlight w:val="yellow"/>
         </w:rPr>
         <w:t xml:space="preserve">        </w:t>
       </w:r>
@@ -2456,6 +2541,7 @@
           <w:color w:val="000000"/>
           <w:sz w:val="19"/>
           <w:szCs w:val="19"/>
+          <w:highlight w:val="yellow"/>
         </w:rPr>
         <w:t>ValidateIssuerSigningKey</w:t>
       </w:r>
@@ -2466,6 +2552,7 @@
           <w:color w:val="000000"/>
           <w:sz w:val="19"/>
           <w:szCs w:val="19"/>
+          <w:highlight w:val="yellow"/>
         </w:rPr>
         <w:t xml:space="preserve"> = </w:t>
       </w:r>
@@ -2475,6 +2562,7 @@
           <w:color w:val="0000FF"/>
           <w:sz w:val="19"/>
           <w:szCs w:val="19"/>
+          <w:highlight w:val="yellow"/>
         </w:rPr>
         <w:t>true</w:t>
       </w:r>
@@ -2484,6 +2572,7 @@
           <w:color w:val="000000"/>
           <w:sz w:val="19"/>
           <w:szCs w:val="19"/>
+          <w:highlight w:val="yellow"/>
         </w:rPr>
         <w:t>,</w:t>
       </w:r>
@@ -2500,14 +2589,16 @@
           <w:color w:val="000000"/>
           <w:sz w:val="19"/>
           <w:szCs w:val="19"/>
-        </w:rPr>
-      </w:pPr>
-      <w:r>
-        <w:rPr>
-          <w:rFonts w:ascii="Cascadia Mono" w:hAnsi="Cascadia Mono" w:cs="Cascadia Mono"/>
-          <w:color w:val="000000"/>
-          <w:sz w:val="19"/>
-          <w:szCs w:val="19"/>
+          <w:highlight w:val="yellow"/>
+        </w:rPr>
+      </w:pPr>
+      <w:r>
+        <w:rPr>
+          <w:rFonts w:ascii="Cascadia Mono" w:hAnsi="Cascadia Mono" w:cs="Cascadia Mono"/>
+          <w:color w:val="000000"/>
+          <w:sz w:val="19"/>
+          <w:szCs w:val="19"/>
+          <w:highlight w:val="yellow"/>
         </w:rPr>
         <w:t xml:space="preserve">        </w:t>
       </w:r>
@@ -2518,6 +2609,7 @@
           <w:color w:val="000000"/>
           <w:sz w:val="19"/>
           <w:szCs w:val="19"/>
+          <w:highlight w:val="yellow"/>
         </w:rPr>
         <w:t>ValidAudience</w:t>
       </w:r>
@@ -2528,6 +2620,7 @@
           <w:color w:val="000000"/>
           <w:sz w:val="19"/>
           <w:szCs w:val="19"/>
+          <w:highlight w:val="yellow"/>
         </w:rPr>
         <w:t xml:space="preserve"> = </w:t>
       </w:r>
@@ -2539,6 +2632,7 @@
           <w:color w:val="000000"/>
           <w:sz w:val="19"/>
           <w:szCs w:val="19"/>
+          <w:highlight w:val="yellow"/>
         </w:rPr>
         <w:t>builder.Configuration</w:t>
       </w:r>
@@ -2550,6 +2644,7 @@
           <w:color w:val="000000"/>
           <w:sz w:val="19"/>
           <w:szCs w:val="19"/>
+          <w:highlight w:val="yellow"/>
         </w:rPr>
         <w:t>[</w:t>
       </w:r>
@@ -2559,6 +2654,7 @@
           <w:color w:val="A31515"/>
           <w:sz w:val="19"/>
           <w:szCs w:val="19"/>
+          <w:highlight w:val="yellow"/>
         </w:rPr>
         <w:t>"</w:t>
       </w:r>
@@ -2569,6 +2665,7 @@
           <w:color w:val="A31515"/>
           <w:sz w:val="19"/>
           <w:szCs w:val="19"/>
+          <w:highlight w:val="yellow"/>
         </w:rPr>
         <w:t>Jwt:Audience</w:t>
       </w:r>
@@ -2579,6 +2676,7 @@
           <w:color w:val="A31515"/>
           <w:sz w:val="19"/>
           <w:szCs w:val="19"/>
+          <w:highlight w:val="yellow"/>
         </w:rPr>
         <w:t>"</w:t>
       </w:r>
@@ -2588,6 +2686,7 @@
           <w:color w:val="000000"/>
           <w:sz w:val="19"/>
           <w:szCs w:val="19"/>
+          <w:highlight w:val="yellow"/>
         </w:rPr>
         <w:t>],</w:t>
       </w:r>
@@ -2604,14 +2703,16 @@
           <w:color w:val="000000"/>
           <w:sz w:val="19"/>
           <w:szCs w:val="19"/>
-        </w:rPr>
-      </w:pPr>
-      <w:r>
-        <w:rPr>
-          <w:rFonts w:ascii="Cascadia Mono" w:hAnsi="Cascadia Mono" w:cs="Cascadia Mono"/>
-          <w:color w:val="000000"/>
-          <w:sz w:val="19"/>
-          <w:szCs w:val="19"/>
+          <w:highlight w:val="yellow"/>
+        </w:rPr>
+      </w:pPr>
+      <w:r>
+        <w:rPr>
+          <w:rFonts w:ascii="Cascadia Mono" w:hAnsi="Cascadia Mono" w:cs="Cascadia Mono"/>
+          <w:color w:val="000000"/>
+          <w:sz w:val="19"/>
+          <w:szCs w:val="19"/>
+          <w:highlight w:val="yellow"/>
         </w:rPr>
         <w:t xml:space="preserve">        </w:t>
       </w:r>
@@ -2622,6 +2723,7 @@
           <w:color w:val="000000"/>
           <w:sz w:val="19"/>
           <w:szCs w:val="19"/>
+          <w:highlight w:val="yellow"/>
         </w:rPr>
         <w:t>ValidIssuer</w:t>
       </w:r>
@@ -2632,6 +2734,7 @@
           <w:color w:val="000000"/>
           <w:sz w:val="19"/>
           <w:szCs w:val="19"/>
+          <w:highlight w:val="yellow"/>
         </w:rPr>
         <w:t xml:space="preserve"> = </w:t>
       </w:r>
@@ -2643,6 +2746,7 @@
           <w:color w:val="000000"/>
           <w:sz w:val="19"/>
           <w:szCs w:val="19"/>
+          <w:highlight w:val="yellow"/>
         </w:rPr>
         <w:t>builder.Configuration</w:t>
       </w:r>
@@ -2654,6 +2758,7 @@
           <w:color w:val="000000"/>
           <w:sz w:val="19"/>
           <w:szCs w:val="19"/>
+          <w:highlight w:val="yellow"/>
         </w:rPr>
         <w:t>[</w:t>
       </w:r>
@@ -2663,6 +2768,7 @@
           <w:color w:val="A31515"/>
           <w:sz w:val="19"/>
           <w:szCs w:val="19"/>
+          <w:highlight w:val="yellow"/>
         </w:rPr>
         <w:t>"</w:t>
       </w:r>
@@ -2673,6 +2779,7 @@
           <w:color w:val="A31515"/>
           <w:sz w:val="19"/>
           <w:szCs w:val="19"/>
+          <w:highlight w:val="yellow"/>
         </w:rPr>
         <w:t>Jwt:Issuer</w:t>
       </w:r>
@@ -2683,6 +2790,7 @@
           <w:color w:val="A31515"/>
           <w:sz w:val="19"/>
           <w:szCs w:val="19"/>
+          <w:highlight w:val="yellow"/>
         </w:rPr>
         <w:t>"</w:t>
       </w:r>
@@ -2692,6 +2800,7 @@
           <w:color w:val="000000"/>
           <w:sz w:val="19"/>
           <w:szCs w:val="19"/>
+          <w:highlight w:val="yellow"/>
         </w:rPr>
         <w:t>],</w:t>
       </w:r>
@@ -2708,14 +2817,16 @@
           <w:color w:val="000000"/>
           <w:sz w:val="19"/>
           <w:szCs w:val="19"/>
-        </w:rPr>
-      </w:pPr>
-      <w:r>
-        <w:rPr>
-          <w:rFonts w:ascii="Cascadia Mono" w:hAnsi="Cascadia Mono" w:cs="Cascadia Mono"/>
-          <w:color w:val="000000"/>
-          <w:sz w:val="19"/>
-          <w:szCs w:val="19"/>
+          <w:highlight w:val="yellow"/>
+        </w:rPr>
+      </w:pPr>
+      <w:r>
+        <w:rPr>
+          <w:rFonts w:ascii="Cascadia Mono" w:hAnsi="Cascadia Mono" w:cs="Cascadia Mono"/>
+          <w:color w:val="000000"/>
+          <w:sz w:val="19"/>
+          <w:szCs w:val="19"/>
+          <w:highlight w:val="yellow"/>
         </w:rPr>
         <w:t xml:space="preserve">        </w:t>
       </w:r>
@@ -2726,6 +2837,7 @@
           <w:color w:val="000000"/>
           <w:sz w:val="19"/>
           <w:szCs w:val="19"/>
+          <w:highlight w:val="yellow"/>
         </w:rPr>
         <w:t>IssuerSigningKey</w:t>
       </w:r>
@@ -2736,6 +2848,7 @@
           <w:color w:val="000000"/>
           <w:sz w:val="19"/>
           <w:szCs w:val="19"/>
+          <w:highlight w:val="yellow"/>
         </w:rPr>
         <w:t xml:space="preserve"> = </w:t>
       </w:r>
@@ -2745,6 +2858,7 @@
           <w:color w:val="0000FF"/>
           <w:sz w:val="19"/>
           <w:szCs w:val="19"/>
+          <w:highlight w:val="yellow"/>
         </w:rPr>
         <w:t>new</w:t>
       </w:r>
@@ -2754,6 +2868,7 @@
           <w:color w:val="000000"/>
           <w:sz w:val="19"/>
           <w:szCs w:val="19"/>
+          <w:highlight w:val="yellow"/>
         </w:rPr>
         <w:t xml:space="preserve"> </w:t>
       </w:r>
@@ -2764,6 +2879,7 @@
           <w:color w:val="000000"/>
           <w:sz w:val="19"/>
           <w:szCs w:val="19"/>
+          <w:highlight w:val="yellow"/>
         </w:rPr>
         <w:t>SymmetricSecurityKey(</w:t>
       </w:r>
@@ -2774,6 +2890,7 @@
           <w:color w:val="000000"/>
           <w:sz w:val="19"/>
           <w:szCs w:val="19"/>
+          <w:highlight w:val="yellow"/>
         </w:rPr>
         <w:t>Encoding.UTF8.GetBytes(builder.Configuration[</w:t>
       </w:r>
@@ -2783,6 +2900,7 @@
           <w:color w:val="A31515"/>
           <w:sz w:val="19"/>
           <w:szCs w:val="19"/>
+          <w:highlight w:val="yellow"/>
         </w:rPr>
         <w:t>"Jwt:key"</w:t>
       </w:r>
@@ -2792,6 +2910,7 @@
           <w:color w:val="000000"/>
           <w:sz w:val="19"/>
           <w:szCs w:val="19"/>
+          <w:highlight w:val="yellow"/>
         </w:rPr>
         <w:t>]))</w:t>
       </w:r>
@@ -2808,14 +2927,16 @@
           <w:color w:val="000000"/>
           <w:sz w:val="19"/>
           <w:szCs w:val="19"/>
-        </w:rPr>
-      </w:pPr>
-      <w:r>
-        <w:rPr>
-          <w:rFonts w:ascii="Cascadia Mono" w:hAnsi="Cascadia Mono" w:cs="Cascadia Mono"/>
-          <w:color w:val="000000"/>
-          <w:sz w:val="19"/>
-          <w:szCs w:val="19"/>
+          <w:highlight w:val="yellow"/>
+        </w:rPr>
+      </w:pPr>
+      <w:r>
+        <w:rPr>
+          <w:rFonts w:ascii="Cascadia Mono" w:hAnsi="Cascadia Mono" w:cs="Cascadia Mono"/>
+          <w:color w:val="000000"/>
+          <w:sz w:val="19"/>
+          <w:szCs w:val="19"/>
+          <w:highlight w:val="yellow"/>
         </w:rPr>
         <w:t xml:space="preserve">    };</w:t>
       </w:r>
@@ -2823,15 +2944,719 @@
     <w:p>
       <w:pPr>
         <w:ind w:left="360"/>
-      </w:pPr>
-      <w:r>
-        <w:rPr>
-          <w:rFonts w:ascii="Cascadia Mono" w:hAnsi="Cascadia Mono" w:cs="Cascadia Mono"/>
-          <w:color w:val="000000"/>
-          <w:sz w:val="19"/>
-          <w:szCs w:val="19"/>
+        <w:rPr>
+          <w:rFonts w:ascii="Cascadia Mono" w:hAnsi="Cascadia Mono" w:cs="Cascadia Mono"/>
+          <w:color w:val="000000"/>
+          <w:sz w:val="19"/>
+          <w:szCs w:val="19"/>
+        </w:rPr>
+      </w:pPr>
+      <w:r>
+        <w:rPr>
+          <w:rFonts w:ascii="Cascadia Mono" w:hAnsi="Cascadia Mono" w:cs="Cascadia Mono"/>
+          <w:color w:val="000000"/>
+          <w:sz w:val="19"/>
+          <w:szCs w:val="19"/>
+          <w:highlight w:val="yellow"/>
         </w:rPr>
         <w:t>});</w:t>
+      </w:r>
+    </w:p>
+    <w:p>
+      <w:pPr>
+        <w:autoSpaceDE w:val="0"/>
+        <w:autoSpaceDN w:val="0"/>
+        <w:adjustRightInd w:val="0"/>
+        <w:spacing w:after="0" w:line="240" w:lineRule="auto"/>
+        <w:ind w:firstLine="360"/>
+        <w:rPr>
+          <w:rFonts w:ascii="Cascadia Mono" w:hAnsi="Cascadia Mono" w:cs="Cascadia Mono"/>
+          <w:color w:val="000000"/>
+          <w:sz w:val="19"/>
+          <w:szCs w:val="19"/>
+          <w:highlight w:val="yellow"/>
+        </w:rPr>
+      </w:pPr>
+      <w:proofErr w:type="spellStart"/>
+      <w:proofErr w:type="gramStart"/>
+      <w:r>
+        <w:rPr>
+          <w:rFonts w:ascii="Cascadia Mono" w:hAnsi="Cascadia Mono" w:cs="Cascadia Mono"/>
+          <w:color w:val="000000"/>
+          <w:sz w:val="19"/>
+          <w:szCs w:val="19"/>
+          <w:highlight w:val="yellow"/>
+        </w:rPr>
+        <w:t>builder.Services.AddEndpointsApiExplorer</w:t>
+      </w:r>
+      <w:proofErr w:type="spellEnd"/>
+      <w:proofErr w:type="gramEnd"/>
+      <w:r>
+        <w:rPr>
+          <w:rFonts w:ascii="Cascadia Mono" w:hAnsi="Cascadia Mono" w:cs="Cascadia Mono"/>
+          <w:color w:val="000000"/>
+          <w:sz w:val="19"/>
+          <w:szCs w:val="19"/>
+          <w:highlight w:val="yellow"/>
+        </w:rPr>
+        <w:t>();</w:t>
+      </w:r>
+    </w:p>
+    <w:p>
+      <w:pPr>
+        <w:ind w:left="360"/>
+        <w:rPr>
+          <w:rFonts w:ascii="Cascadia Mono" w:hAnsi="Cascadia Mono" w:cs="Cascadia Mono"/>
+          <w:color w:val="000000"/>
+          <w:sz w:val="19"/>
+          <w:szCs w:val="19"/>
+        </w:rPr>
+      </w:pPr>
+      <w:proofErr w:type="spellStart"/>
+      <w:proofErr w:type="gramStart"/>
+      <w:r>
+        <w:rPr>
+          <w:rFonts w:ascii="Cascadia Mono" w:hAnsi="Cascadia Mono" w:cs="Cascadia Mono"/>
+          <w:color w:val="000000"/>
+          <w:sz w:val="19"/>
+          <w:szCs w:val="19"/>
+          <w:highlight w:val="yellow"/>
+        </w:rPr>
+        <w:t>builder.Services.AddSwaggerGen</w:t>
+      </w:r>
+      <w:proofErr w:type="spellEnd"/>
+      <w:proofErr w:type="gramEnd"/>
+      <w:r>
+        <w:rPr>
+          <w:rFonts w:ascii="Cascadia Mono" w:hAnsi="Cascadia Mono" w:cs="Cascadia Mono"/>
+          <w:color w:val="000000"/>
+          <w:sz w:val="19"/>
+          <w:szCs w:val="19"/>
+          <w:highlight w:val="yellow"/>
+        </w:rPr>
+        <w:t>();</w:t>
+      </w:r>
+    </w:p>
+    <w:p>
+      <w:pPr>
+        <w:autoSpaceDE w:val="0"/>
+        <w:autoSpaceDN w:val="0"/>
+        <w:adjustRightInd w:val="0"/>
+        <w:spacing w:after="0" w:line="240" w:lineRule="auto"/>
+        <w:ind w:left="360"/>
+        <w:rPr>
+          <w:rFonts w:ascii="Cascadia Mono" w:hAnsi="Cascadia Mono" w:cs="Cascadia Mono"/>
+          <w:color w:val="000000"/>
+          <w:sz w:val="19"/>
+          <w:szCs w:val="19"/>
+        </w:rPr>
+      </w:pPr>
+      <w:proofErr w:type="spellStart"/>
+      <w:r>
+        <w:rPr>
+          <w:rFonts w:ascii="Cascadia Mono" w:hAnsi="Cascadia Mono" w:cs="Cascadia Mono"/>
+          <w:color w:val="0000FF"/>
+          <w:sz w:val="19"/>
+          <w:szCs w:val="19"/>
+        </w:rPr>
+        <w:lastRenderedPageBreak/>
+        <w:t>var</w:t>
+      </w:r>
+      <w:proofErr w:type="spellEnd"/>
+      <w:r>
+        <w:rPr>
+          <w:rFonts w:ascii="Cascadia Mono" w:hAnsi="Cascadia Mono" w:cs="Cascadia Mono"/>
+          <w:color w:val="000000"/>
+          <w:sz w:val="19"/>
+          <w:szCs w:val="19"/>
+        </w:rPr>
+        <w:t xml:space="preserve"> app = </w:t>
+      </w:r>
+      <w:proofErr w:type="spellStart"/>
+      <w:proofErr w:type="gramStart"/>
+      <w:r>
+        <w:rPr>
+          <w:rFonts w:ascii="Cascadia Mono" w:hAnsi="Cascadia Mono" w:cs="Cascadia Mono"/>
+          <w:color w:val="000000"/>
+          <w:sz w:val="19"/>
+          <w:szCs w:val="19"/>
+        </w:rPr>
+        <w:t>builder.Build</w:t>
+      </w:r>
+      <w:proofErr w:type="spellEnd"/>
+      <w:proofErr w:type="gramEnd"/>
+      <w:r>
+        <w:rPr>
+          <w:rFonts w:ascii="Cascadia Mono" w:hAnsi="Cascadia Mono" w:cs="Cascadia Mono"/>
+          <w:color w:val="000000"/>
+          <w:sz w:val="19"/>
+          <w:szCs w:val="19"/>
+        </w:rPr>
+        <w:t>();</w:t>
+      </w:r>
+    </w:p>
+    <w:p>
+      <w:pPr>
+        <w:autoSpaceDE w:val="0"/>
+        <w:autoSpaceDN w:val="0"/>
+        <w:adjustRightInd w:val="0"/>
+        <w:spacing w:after="0" w:line="240" w:lineRule="auto"/>
+        <w:ind w:left="360"/>
+        <w:rPr>
+          <w:rFonts w:ascii="Cascadia Mono" w:hAnsi="Cascadia Mono" w:cs="Cascadia Mono"/>
+          <w:color w:val="000000"/>
+          <w:sz w:val="19"/>
+          <w:szCs w:val="19"/>
+        </w:rPr>
+      </w:pPr>
+      <w:r>
+        <w:rPr>
+          <w:rFonts w:ascii="Cascadia Mono" w:hAnsi="Cascadia Mono" w:cs="Cascadia Mono"/>
+          <w:color w:val="008000"/>
+          <w:sz w:val="19"/>
+          <w:szCs w:val="19"/>
+        </w:rPr>
+        <w:t xml:space="preserve">// Configure </w:t>
+      </w:r>
+      <w:proofErr w:type="spellStart"/>
+      <w:r>
+        <w:rPr>
+          <w:rFonts w:ascii="Cascadia Mono" w:hAnsi="Cascadia Mono" w:cs="Cascadia Mono"/>
+          <w:color w:val="008000"/>
+          <w:sz w:val="19"/>
+          <w:szCs w:val="19"/>
+        </w:rPr>
+        <w:t>the</w:t>
+      </w:r>
+      <w:proofErr w:type="spellEnd"/>
+      <w:r>
+        <w:rPr>
+          <w:rFonts w:ascii="Cascadia Mono" w:hAnsi="Cascadia Mono" w:cs="Cascadia Mono"/>
+          <w:color w:val="008000"/>
+          <w:sz w:val="19"/>
+          <w:szCs w:val="19"/>
+        </w:rPr>
+        <w:t xml:space="preserve"> HTTP </w:t>
+      </w:r>
+      <w:proofErr w:type="spellStart"/>
+      <w:r>
+        <w:rPr>
+          <w:rFonts w:ascii="Cascadia Mono" w:hAnsi="Cascadia Mono" w:cs="Cascadia Mono"/>
+          <w:color w:val="008000"/>
+          <w:sz w:val="19"/>
+          <w:szCs w:val="19"/>
+        </w:rPr>
+        <w:t>request</w:t>
+      </w:r>
+      <w:proofErr w:type="spellEnd"/>
+      <w:r>
+        <w:rPr>
+          <w:rFonts w:ascii="Cascadia Mono" w:hAnsi="Cascadia Mono" w:cs="Cascadia Mono"/>
+          <w:color w:val="008000"/>
+          <w:sz w:val="19"/>
+          <w:szCs w:val="19"/>
+        </w:rPr>
+        <w:t xml:space="preserve"> pipeline.</w:t>
+      </w:r>
+    </w:p>
+    <w:p>
+      <w:pPr>
+        <w:autoSpaceDE w:val="0"/>
+        <w:autoSpaceDN w:val="0"/>
+        <w:adjustRightInd w:val="0"/>
+        <w:spacing w:after="0" w:line="240" w:lineRule="auto"/>
+        <w:ind w:left="360"/>
+        <w:rPr>
+          <w:rFonts w:ascii="Cascadia Mono" w:hAnsi="Cascadia Mono" w:cs="Cascadia Mono"/>
+          <w:color w:val="000000"/>
+          <w:sz w:val="19"/>
+          <w:szCs w:val="19"/>
+        </w:rPr>
+      </w:pPr>
+      <w:proofErr w:type="spellStart"/>
+      <w:r>
+        <w:rPr>
+          <w:rFonts w:ascii="Cascadia Mono" w:hAnsi="Cascadia Mono" w:cs="Cascadia Mono"/>
+          <w:color w:val="0000FF"/>
+          <w:sz w:val="19"/>
+          <w:szCs w:val="19"/>
+        </w:rPr>
+        <w:t>if</w:t>
+      </w:r>
+      <w:proofErr w:type="spellEnd"/>
+      <w:r>
+        <w:rPr>
+          <w:rFonts w:ascii="Cascadia Mono" w:hAnsi="Cascadia Mono" w:cs="Cascadia Mono"/>
+          <w:color w:val="000000"/>
+          <w:sz w:val="19"/>
+          <w:szCs w:val="19"/>
+        </w:rPr>
+        <w:t xml:space="preserve"> (</w:t>
+      </w:r>
+      <w:proofErr w:type="spellStart"/>
+      <w:proofErr w:type="gramStart"/>
+      <w:r>
+        <w:rPr>
+          <w:rFonts w:ascii="Cascadia Mono" w:hAnsi="Cascadia Mono" w:cs="Cascadia Mono"/>
+          <w:color w:val="000000"/>
+          <w:sz w:val="19"/>
+          <w:szCs w:val="19"/>
+        </w:rPr>
+        <w:t>app.Environment.IsDevelopment</w:t>
+      </w:r>
+      <w:proofErr w:type="spellEnd"/>
+      <w:proofErr w:type="gramEnd"/>
+      <w:r>
+        <w:rPr>
+          <w:rFonts w:ascii="Cascadia Mono" w:hAnsi="Cascadia Mono" w:cs="Cascadia Mono"/>
+          <w:color w:val="000000"/>
+          <w:sz w:val="19"/>
+          <w:szCs w:val="19"/>
+        </w:rPr>
+        <w:t>())</w:t>
+      </w:r>
+    </w:p>
+    <w:p>
+      <w:pPr>
+        <w:autoSpaceDE w:val="0"/>
+        <w:autoSpaceDN w:val="0"/>
+        <w:adjustRightInd w:val="0"/>
+        <w:spacing w:after="0" w:line="240" w:lineRule="auto"/>
+        <w:ind w:left="360"/>
+        <w:rPr>
+          <w:rFonts w:ascii="Cascadia Mono" w:hAnsi="Cascadia Mono" w:cs="Cascadia Mono"/>
+          <w:color w:val="000000"/>
+          <w:sz w:val="19"/>
+          <w:szCs w:val="19"/>
+        </w:rPr>
+      </w:pPr>
+      <w:r>
+        <w:rPr>
+          <w:rFonts w:ascii="Cascadia Mono" w:hAnsi="Cascadia Mono" w:cs="Cascadia Mono"/>
+          <w:color w:val="000000"/>
+          <w:sz w:val="19"/>
+          <w:szCs w:val="19"/>
+        </w:rPr>
+        <w:t>{</w:t>
+      </w:r>
+    </w:p>
+    <w:p>
+      <w:pPr>
+        <w:autoSpaceDE w:val="0"/>
+        <w:autoSpaceDN w:val="0"/>
+        <w:adjustRightInd w:val="0"/>
+        <w:spacing w:after="0" w:line="240" w:lineRule="auto"/>
+        <w:ind w:left="360"/>
+        <w:rPr>
+          <w:rFonts w:ascii="Cascadia Mono" w:hAnsi="Cascadia Mono" w:cs="Cascadia Mono"/>
+          <w:color w:val="000000"/>
+          <w:sz w:val="19"/>
+          <w:szCs w:val="19"/>
+        </w:rPr>
+      </w:pPr>
+      <w:r>
+        <w:rPr>
+          <w:rFonts w:ascii="Cascadia Mono" w:hAnsi="Cascadia Mono" w:cs="Cascadia Mono"/>
+          <w:color w:val="000000"/>
+          <w:sz w:val="19"/>
+          <w:szCs w:val="19"/>
+        </w:rPr>
+        <w:t xml:space="preserve">    </w:t>
+      </w:r>
+      <w:proofErr w:type="spellStart"/>
+      <w:proofErr w:type="gramStart"/>
+      <w:r>
+        <w:rPr>
+          <w:rFonts w:ascii="Cascadia Mono" w:hAnsi="Cascadia Mono" w:cs="Cascadia Mono"/>
+          <w:color w:val="000000"/>
+          <w:sz w:val="19"/>
+          <w:szCs w:val="19"/>
+        </w:rPr>
+        <w:t>app.UseSwagger</w:t>
+      </w:r>
+      <w:proofErr w:type="spellEnd"/>
+      <w:proofErr w:type="gramEnd"/>
+      <w:r>
+        <w:rPr>
+          <w:rFonts w:ascii="Cascadia Mono" w:hAnsi="Cascadia Mono" w:cs="Cascadia Mono"/>
+          <w:color w:val="000000"/>
+          <w:sz w:val="19"/>
+          <w:szCs w:val="19"/>
+        </w:rPr>
+        <w:t>();</w:t>
+      </w:r>
+    </w:p>
+    <w:p>
+      <w:pPr>
+        <w:autoSpaceDE w:val="0"/>
+        <w:autoSpaceDN w:val="0"/>
+        <w:adjustRightInd w:val="0"/>
+        <w:spacing w:after="0" w:line="240" w:lineRule="auto"/>
+        <w:ind w:left="360"/>
+        <w:rPr>
+          <w:rFonts w:ascii="Cascadia Mono" w:hAnsi="Cascadia Mono" w:cs="Cascadia Mono"/>
+          <w:color w:val="000000"/>
+          <w:sz w:val="19"/>
+          <w:szCs w:val="19"/>
+        </w:rPr>
+      </w:pPr>
+      <w:r>
+        <w:rPr>
+          <w:rFonts w:ascii="Cascadia Mono" w:hAnsi="Cascadia Mono" w:cs="Cascadia Mono"/>
+          <w:color w:val="000000"/>
+          <w:sz w:val="19"/>
+          <w:szCs w:val="19"/>
+        </w:rPr>
+        <w:t xml:space="preserve">    </w:t>
+      </w:r>
+      <w:proofErr w:type="spellStart"/>
+      <w:proofErr w:type="gramStart"/>
+      <w:r>
+        <w:rPr>
+          <w:rFonts w:ascii="Cascadia Mono" w:hAnsi="Cascadia Mono" w:cs="Cascadia Mono"/>
+          <w:color w:val="000000"/>
+          <w:sz w:val="19"/>
+          <w:szCs w:val="19"/>
+        </w:rPr>
+        <w:t>app.UseSwaggerUI</w:t>
+      </w:r>
+      <w:proofErr w:type="spellEnd"/>
+      <w:proofErr w:type="gramEnd"/>
+      <w:r>
+        <w:rPr>
+          <w:rFonts w:ascii="Cascadia Mono" w:hAnsi="Cascadia Mono" w:cs="Cascadia Mono"/>
+          <w:color w:val="000000"/>
+          <w:sz w:val="19"/>
+          <w:szCs w:val="19"/>
+        </w:rPr>
+        <w:t>();</w:t>
+      </w:r>
+    </w:p>
+    <w:p>
+      <w:pPr>
+        <w:autoSpaceDE w:val="0"/>
+        <w:autoSpaceDN w:val="0"/>
+        <w:adjustRightInd w:val="0"/>
+        <w:spacing w:after="0" w:line="240" w:lineRule="auto"/>
+        <w:ind w:left="360"/>
+        <w:rPr>
+          <w:rFonts w:ascii="Cascadia Mono" w:hAnsi="Cascadia Mono" w:cs="Cascadia Mono"/>
+          <w:color w:val="000000"/>
+          <w:sz w:val="19"/>
+          <w:szCs w:val="19"/>
+        </w:rPr>
+      </w:pPr>
+      <w:r>
+        <w:rPr>
+          <w:rFonts w:ascii="Cascadia Mono" w:hAnsi="Cascadia Mono" w:cs="Cascadia Mono"/>
+          <w:color w:val="000000"/>
+          <w:sz w:val="19"/>
+          <w:szCs w:val="19"/>
+        </w:rPr>
+        <w:t>}</w:t>
+      </w:r>
+    </w:p>
+    <w:p>
+      <w:pPr>
+        <w:autoSpaceDE w:val="0"/>
+        <w:autoSpaceDN w:val="0"/>
+        <w:adjustRightInd w:val="0"/>
+        <w:spacing w:after="0" w:line="240" w:lineRule="auto"/>
+        <w:rPr>
+          <w:rFonts w:ascii="Cascadia Mono" w:hAnsi="Cascadia Mono" w:cs="Cascadia Mono"/>
+          <w:color w:val="000000"/>
+          <w:sz w:val="19"/>
+          <w:szCs w:val="19"/>
+        </w:rPr>
+      </w:pPr>
+    </w:p>
+    <w:p>
+      <w:pPr>
+        <w:autoSpaceDE w:val="0"/>
+        <w:autoSpaceDN w:val="0"/>
+        <w:adjustRightInd w:val="0"/>
+        <w:spacing w:after="0" w:line="240" w:lineRule="auto"/>
+        <w:ind w:firstLine="360"/>
+        <w:rPr>
+          <w:rFonts w:ascii="Cascadia Mono" w:hAnsi="Cascadia Mono" w:cs="Cascadia Mono"/>
+          <w:color w:val="000000"/>
+          <w:sz w:val="19"/>
+          <w:szCs w:val="19"/>
+        </w:rPr>
+      </w:pPr>
+      <w:r>
+        <w:rPr>
+          <w:rFonts w:ascii="Cascadia Mono" w:hAnsi="Cascadia Mono" w:cs="Cascadia Mono"/>
+          <w:color w:val="008000"/>
+          <w:sz w:val="19"/>
+          <w:szCs w:val="19"/>
+        </w:rPr>
+        <w:t xml:space="preserve">// Configure </w:t>
+      </w:r>
+      <w:proofErr w:type="spellStart"/>
+      <w:r>
+        <w:rPr>
+          <w:rFonts w:ascii="Cascadia Mono" w:hAnsi="Cascadia Mono" w:cs="Cascadia Mono"/>
+          <w:color w:val="008000"/>
+          <w:sz w:val="19"/>
+          <w:szCs w:val="19"/>
+        </w:rPr>
+        <w:t>the</w:t>
+      </w:r>
+      <w:proofErr w:type="spellEnd"/>
+      <w:r>
+        <w:rPr>
+          <w:rFonts w:ascii="Cascadia Mono" w:hAnsi="Cascadia Mono" w:cs="Cascadia Mono"/>
+          <w:color w:val="008000"/>
+          <w:sz w:val="19"/>
+          <w:szCs w:val="19"/>
+        </w:rPr>
+        <w:t xml:space="preserve"> HTTP </w:t>
+      </w:r>
+      <w:proofErr w:type="spellStart"/>
+      <w:r>
+        <w:rPr>
+          <w:rFonts w:ascii="Cascadia Mono" w:hAnsi="Cascadia Mono" w:cs="Cascadia Mono"/>
+          <w:color w:val="008000"/>
+          <w:sz w:val="19"/>
+          <w:szCs w:val="19"/>
+        </w:rPr>
+        <w:t>request</w:t>
+      </w:r>
+      <w:proofErr w:type="spellEnd"/>
+      <w:r>
+        <w:rPr>
+          <w:rFonts w:ascii="Cascadia Mono" w:hAnsi="Cascadia Mono" w:cs="Cascadia Mono"/>
+          <w:color w:val="008000"/>
+          <w:sz w:val="19"/>
+          <w:szCs w:val="19"/>
+        </w:rPr>
+        <w:t xml:space="preserve"> pipeline.</w:t>
+      </w:r>
+    </w:p>
+    <w:p>
+      <w:pPr>
+        <w:autoSpaceDE w:val="0"/>
+        <w:autoSpaceDN w:val="0"/>
+        <w:adjustRightInd w:val="0"/>
+        <w:spacing w:after="0" w:line="240" w:lineRule="auto"/>
+        <w:rPr>
+          <w:rFonts w:ascii="Cascadia Mono" w:hAnsi="Cascadia Mono" w:cs="Cascadia Mono"/>
+          <w:color w:val="000000"/>
+          <w:sz w:val="19"/>
+          <w:szCs w:val="19"/>
+        </w:rPr>
+      </w:pPr>
+    </w:p>
+    <w:p>
+      <w:pPr>
+        <w:autoSpaceDE w:val="0"/>
+        <w:autoSpaceDN w:val="0"/>
+        <w:adjustRightInd w:val="0"/>
+        <w:spacing w:after="0" w:line="240" w:lineRule="auto"/>
+        <w:ind w:firstLine="360"/>
+        <w:rPr>
+          <w:rFonts w:ascii="Cascadia Mono" w:hAnsi="Cascadia Mono" w:cs="Cascadia Mono"/>
+          <w:color w:val="000000"/>
+          <w:sz w:val="19"/>
+          <w:szCs w:val="19"/>
+          <w:highlight w:val="yellow"/>
+        </w:rPr>
+      </w:pPr>
+      <w:proofErr w:type="spellStart"/>
+      <w:proofErr w:type="gramStart"/>
+      <w:r>
+        <w:rPr>
+          <w:rFonts w:ascii="Cascadia Mono" w:hAnsi="Cascadia Mono" w:cs="Cascadia Mono"/>
+          <w:color w:val="000000"/>
+          <w:sz w:val="19"/>
+          <w:szCs w:val="19"/>
+          <w:highlight w:val="yellow"/>
+        </w:rPr>
+        <w:t>app.UseHttpsRedirection</w:t>
+      </w:r>
+      <w:proofErr w:type="spellEnd"/>
+      <w:proofErr w:type="gramEnd"/>
+      <w:r>
+        <w:rPr>
+          <w:rFonts w:ascii="Cascadia Mono" w:hAnsi="Cascadia Mono" w:cs="Cascadia Mono"/>
+          <w:color w:val="000000"/>
+          <w:sz w:val="19"/>
+          <w:szCs w:val="19"/>
+          <w:highlight w:val="yellow"/>
+        </w:rPr>
+        <w:t>();</w:t>
+      </w:r>
+    </w:p>
+    <w:p>
+      <w:pPr>
+        <w:autoSpaceDE w:val="0"/>
+        <w:autoSpaceDN w:val="0"/>
+        <w:adjustRightInd w:val="0"/>
+        <w:spacing w:after="0" w:line="240" w:lineRule="auto"/>
+        <w:ind w:firstLine="360"/>
+        <w:rPr>
+          <w:rFonts w:ascii="Cascadia Mono" w:hAnsi="Cascadia Mono" w:cs="Cascadia Mono"/>
+          <w:color w:val="000000"/>
+          <w:sz w:val="19"/>
+          <w:szCs w:val="19"/>
+          <w:highlight w:val="yellow"/>
+        </w:rPr>
+      </w:pPr>
+      <w:proofErr w:type="spellStart"/>
+      <w:proofErr w:type="gramStart"/>
+      <w:r>
+        <w:rPr>
+          <w:rFonts w:ascii="Cascadia Mono" w:hAnsi="Cascadia Mono" w:cs="Cascadia Mono"/>
+          <w:color w:val="000000"/>
+          <w:sz w:val="19"/>
+          <w:szCs w:val="19"/>
+          <w:highlight w:val="yellow"/>
+        </w:rPr>
+        <w:t>app.UseAuthentication</w:t>
+      </w:r>
+      <w:proofErr w:type="spellEnd"/>
+      <w:proofErr w:type="gramEnd"/>
+      <w:r>
+        <w:rPr>
+          <w:rFonts w:ascii="Cascadia Mono" w:hAnsi="Cascadia Mono" w:cs="Cascadia Mono"/>
+          <w:color w:val="000000"/>
+          <w:sz w:val="19"/>
+          <w:szCs w:val="19"/>
+          <w:highlight w:val="yellow"/>
+        </w:rPr>
+        <w:t>();</w:t>
+      </w:r>
+    </w:p>
+    <w:p>
+      <w:pPr>
+        <w:autoSpaceDE w:val="0"/>
+        <w:autoSpaceDN w:val="0"/>
+        <w:adjustRightInd w:val="0"/>
+        <w:spacing w:after="0" w:line="240" w:lineRule="auto"/>
+        <w:ind w:firstLine="360"/>
+        <w:rPr>
+          <w:rFonts w:ascii="Cascadia Mono" w:hAnsi="Cascadia Mono" w:cs="Cascadia Mono"/>
+          <w:color w:val="000000"/>
+          <w:sz w:val="19"/>
+          <w:szCs w:val="19"/>
+        </w:rPr>
+      </w:pPr>
+      <w:proofErr w:type="spellStart"/>
+      <w:proofErr w:type="gramStart"/>
+      <w:r>
+        <w:rPr>
+          <w:rFonts w:ascii="Cascadia Mono" w:hAnsi="Cascadia Mono" w:cs="Cascadia Mono"/>
+          <w:color w:val="000000"/>
+          <w:sz w:val="19"/>
+          <w:szCs w:val="19"/>
+          <w:highlight w:val="yellow"/>
+        </w:rPr>
+        <w:t>app.UseAuthorization</w:t>
+      </w:r>
+      <w:proofErr w:type="spellEnd"/>
+      <w:proofErr w:type="gramEnd"/>
+      <w:r>
+        <w:rPr>
+          <w:rFonts w:ascii="Cascadia Mono" w:hAnsi="Cascadia Mono" w:cs="Cascadia Mono"/>
+          <w:color w:val="000000"/>
+          <w:sz w:val="19"/>
+          <w:szCs w:val="19"/>
+          <w:highlight w:val="yellow"/>
+        </w:rPr>
+        <w:t>();</w:t>
+      </w:r>
+    </w:p>
+    <w:p>
+      <w:pPr>
+        <w:autoSpaceDE w:val="0"/>
+        <w:autoSpaceDN w:val="0"/>
+        <w:adjustRightInd w:val="0"/>
+        <w:spacing w:after="0" w:line="240" w:lineRule="auto"/>
+        <w:rPr>
+          <w:rFonts w:ascii="Cascadia Mono" w:hAnsi="Cascadia Mono" w:cs="Cascadia Mono"/>
+          <w:color w:val="000000"/>
+          <w:sz w:val="19"/>
+          <w:szCs w:val="19"/>
+        </w:rPr>
+      </w:pPr>
+    </w:p>
+    <w:p>
+      <w:pPr>
+        <w:autoSpaceDE w:val="0"/>
+        <w:autoSpaceDN w:val="0"/>
+        <w:adjustRightInd w:val="0"/>
+        <w:spacing w:after="0" w:line="240" w:lineRule="auto"/>
+        <w:ind w:firstLine="360"/>
+        <w:rPr>
+          <w:rFonts w:ascii="Cascadia Mono" w:hAnsi="Cascadia Mono" w:cs="Cascadia Mono"/>
+          <w:color w:val="000000"/>
+          <w:sz w:val="19"/>
+          <w:szCs w:val="19"/>
+        </w:rPr>
+      </w:pPr>
+      <w:proofErr w:type="spellStart"/>
+      <w:proofErr w:type="gramStart"/>
+      <w:r>
+        <w:rPr>
+          <w:rFonts w:ascii="Cascadia Mono" w:hAnsi="Cascadia Mono" w:cs="Cascadia Mono"/>
+          <w:color w:val="000000"/>
+          <w:sz w:val="19"/>
+          <w:szCs w:val="19"/>
+        </w:rPr>
+        <w:t>app.MapControllers</w:t>
+      </w:r>
+      <w:proofErr w:type="spellEnd"/>
+      <w:proofErr w:type="gramEnd"/>
+      <w:r>
+        <w:rPr>
+          <w:rFonts w:ascii="Cascadia Mono" w:hAnsi="Cascadia Mono" w:cs="Cascadia Mono"/>
+          <w:color w:val="000000"/>
+          <w:sz w:val="19"/>
+          <w:szCs w:val="19"/>
+        </w:rPr>
+        <w:t>();</w:t>
+      </w:r>
+    </w:p>
+    <w:p>
+      <w:pPr>
+        <w:autoSpaceDE w:val="0"/>
+        <w:autoSpaceDN w:val="0"/>
+        <w:adjustRightInd w:val="0"/>
+        <w:spacing w:after="0" w:line="240" w:lineRule="auto"/>
+        <w:rPr>
+          <w:rFonts w:ascii="Cascadia Mono" w:hAnsi="Cascadia Mono" w:cs="Cascadia Mono"/>
+          <w:color w:val="000000"/>
+          <w:sz w:val="19"/>
+          <w:szCs w:val="19"/>
+        </w:rPr>
+      </w:pPr>
+    </w:p>
+    <w:p>
+      <w:pPr>
+        <w:ind w:left="360"/>
+      </w:pPr>
+      <w:proofErr w:type="spellStart"/>
+      <w:proofErr w:type="gramStart"/>
+      <w:r>
+        <w:rPr>
+          <w:rFonts w:ascii="Cascadia Mono" w:hAnsi="Cascadia Mono" w:cs="Cascadia Mono"/>
+          <w:color w:val="000000"/>
+          <w:sz w:val="19"/>
+          <w:szCs w:val="19"/>
+        </w:rPr>
+        <w:t>app.Run</w:t>
+      </w:r>
+      <w:proofErr w:type="spellEnd"/>
+      <w:proofErr w:type="gramEnd"/>
+      <w:r>
+        <w:rPr>
+          <w:rFonts w:ascii="Cascadia Mono" w:hAnsi="Cascadia Mono" w:cs="Cascadia Mono"/>
+          <w:color w:val="000000"/>
+          <w:sz w:val="19"/>
+          <w:szCs w:val="19"/>
+        </w:rPr>
+        <w:t>();</w:t>
       </w:r>
     </w:p>
     <w:p>
@@ -2861,7 +3686,6 @@
         </w:numPr>
       </w:pPr>
       <w:r>
-        <w:lastRenderedPageBreak/>
         <w:t xml:space="preserve">La </w:t>
       </w:r>
       <w:r>
@@ -2949,10 +3773,7 @@
       </w:r>
       <w:proofErr w:type="spellEnd"/>
       <w:r>
-        <w:t xml:space="preserve">’. </w:t>
-      </w:r>
-      <w:r>
-        <w:t xml:space="preserve">No es pública y requiere que </w:t>
+        <w:t xml:space="preserve">’. No es pública y requiere que </w:t>
       </w:r>
       <w:r>
         <w:rPr>
@@ -2961,16 +3782,7 @@
           <w:i/>
           <w:iCs/>
         </w:rPr>
-        <w:t>el usuario deba tener autorización por medio de un token</w:t>
-      </w:r>
-      <w:r>
-        <w:rPr>
-          <w:b/>
-          <w:bCs/>
-          <w:i/>
-          <w:iCs/>
-        </w:rPr>
-        <w:t xml:space="preserve"> y además pertenecer al rol ‘Administrador’</w:t>
+        <w:t>el usuario deba tener autorización por medio de un token y además pertenecer al rol ‘Administrador’</w:t>
       </w:r>
       <w:r>
         <w:t xml:space="preserve"> Por esta razón se pone la etiqueta </w:t>
@@ -3069,6 +3881,9 @@
         <w:pStyle w:val="Prrafodelista"/>
       </w:pPr>
       <w:r>
+        <w:rPr>
+          <w:noProof/>
+        </w:rPr>
         <w:drawing>
           <wp:inline distT="0" distB="0" distL="0" distR="0" wp14:anchorId="24047D53" wp14:editId="65D55FBA">
             <wp:extent cx="4526280" cy="3152725"/>
@@ -3164,6 +3979,7 @@
           <w:sz w:val="19"/>
           <w:szCs w:val="19"/>
         </w:rPr>
+        <w:lastRenderedPageBreak/>
         <w:t>[</w:t>
       </w:r>
       <w:proofErr w:type="spellStart"/>

</xml_diff>